<commit_message>
L6E1: Finished Code Review, awaiting additions
</commit_message>
<xml_diff>
--- a/Lab6/Code Review Template.docx
+++ b/Lab6/Code Review Template.docx
@@ -169,10 +169,35 @@
       <w:r>
         <w:t>Reviewer:</w:t>
       </w:r>
+      <w:r>
+        <w:t xml:space="preserve"> Parker Link (30045201)</w:t>
+      </w:r>
     </w:p>
     <w:p>
       <w:r>
         <w:t xml:space="preserve">Name of the developer being reviewed: </w:t>
+      </w:r>
+      <w:r>
+        <w:t xml:space="preserve">William </w:t>
+      </w:r>
+      <w:proofErr w:type="spellStart"/>
+      <w:r>
+        <w:t>Ledingham</w:t>
+      </w:r>
+      <w:proofErr w:type="spellEnd"/>
+      <w:r>
+        <w:t xml:space="preserve"> (</w:t>
+      </w:r>
+      <w:hyperlink r:id="rId6" w:history="1">
+        <w:r>
+          <w:rPr>
+            <w:rStyle w:val="Hyperlink"/>
+          </w:rPr>
+          <w:t>https://github.com/William-Ledingham/ENSF409_Lab4/tree/master/Ex3_TicTacToe/src</w:t>
+        </w:r>
+      </w:hyperlink>
+      <w:r>
+        <w:t>)</w:t>
       </w:r>
     </w:p>
     <w:tbl>
@@ -197,6 +222,7 @@
           </w:tcPr>
           <w:p>
             <w:pPr>
+              <w:jc w:val="left"/>
               <w:rPr>
                 <w:b/>
                 <w:bCs/>
@@ -217,6 +243,7 @@
           </w:tcPr>
           <w:p>
             <w:pPr>
+              <w:jc w:val="left"/>
               <w:rPr>
                 <w:b/>
                 <w:bCs/>
@@ -227,7 +254,7 @@
                 <w:b/>
                 <w:bCs/>
               </w:rPr>
-              <w:t>Comments /</w:t>
+              <w:t>Comments/</w:t>
             </w:r>
             <w:r>
               <w:rPr>
@@ -272,6 +299,7 @@
           </w:tcPr>
           <w:p>
             <w:pPr>
+              <w:jc w:val="left"/>
               <w:rPr>
                 <w:b/>
                 <w:bCs/>
@@ -296,6 +324,9 @@
             <w:tcW w:w="1592" w:type="dxa"/>
           </w:tcPr>
           <w:p>
+            <w:pPr>
+              <w:jc w:val="left"/>
+            </w:pPr>
             <w:r>
               <w:t>Spelling Mistakes</w:t>
             </w:r>
@@ -304,14 +335,33 @@
         <w:tc>
           <w:tcPr>
             <w:tcW w:w="7768" w:type="dxa"/>
-          </w:tcPr>
-          <w:p/>
+            <w:tcMar>
+              <w:left w:w="0" w:type="dxa"/>
+              <w:right w:w="115" w:type="dxa"/>
+            </w:tcMar>
+          </w:tcPr>
+          <w:p>
+            <w:pPr>
+              <w:pStyle w:val="ListParagraph"/>
+              <w:numPr>
+                <w:ilvl w:val="0"/>
+                <w:numId w:val="2"/>
+              </w:numPr>
+            </w:pPr>
+            <w:r>
+              <w:t>No observable spelling mistakes were present.</w:t>
+            </w:r>
+          </w:p>
         </w:tc>
         <w:tc>
           <w:tcPr>
             <w:tcW w:w="4675" w:type="dxa"/>
           </w:tcPr>
-          <w:p/>
+          <w:p>
+            <w:pPr>
+              <w:jc w:val="left"/>
+            </w:pPr>
+          </w:p>
         </w:tc>
       </w:tr>
       <w:tr>
@@ -323,22 +373,140 @@
             <w:tcW w:w="1592" w:type="dxa"/>
           </w:tcPr>
           <w:p>
-            <w:r>
-              <w:t>Naming issues</w:t>
+            <w:pPr>
+              <w:jc w:val="left"/>
+            </w:pPr>
+            <w:r>
+              <w:t xml:space="preserve">Naming </w:t>
+            </w:r>
+            <w:r>
+              <w:t>I</w:t>
+            </w:r>
+            <w:r>
+              <w:t>ssues</w:t>
             </w:r>
           </w:p>
         </w:tc>
         <w:tc>
           <w:tcPr>
             <w:tcW w:w="7768" w:type="dxa"/>
-          </w:tcPr>
+            <w:tcMar>
+              <w:left w:w="0" w:type="dxa"/>
+              <w:right w:w="115" w:type="dxa"/>
+            </w:tcMar>
+          </w:tcPr>
+          <w:p>
+            <w:pPr>
+              <w:pStyle w:val="ListParagraph"/>
+              <w:numPr>
+                <w:ilvl w:val="0"/>
+                <w:numId w:val="2"/>
+              </w:numPr>
+              <w:jc w:val="left"/>
+            </w:pPr>
+            <w:r>
+              <w:t xml:space="preserve">The method name </w:t>
+            </w:r>
+            <w:proofErr w:type="spellStart"/>
+            <w:r>
+              <w:t>testForBlocking</w:t>
+            </w:r>
+            <w:proofErr w:type="spellEnd"/>
+            <w:r>
+              <w:t xml:space="preserve"> </w:t>
+            </w:r>
+            <w:r>
+              <w:t xml:space="preserve">of BlockingPlayer.java </w:t>
+            </w:r>
+            <w:r>
+              <w:t>is not inherently clear what it is.</w:t>
+            </w:r>
+          </w:p>
+          <w:p>
+            <w:pPr>
+              <w:pStyle w:val="ListParagraph"/>
+              <w:numPr>
+                <w:ilvl w:val="0"/>
+                <w:numId w:val="2"/>
+              </w:numPr>
+              <w:jc w:val="left"/>
+            </w:pPr>
+            <w:r>
+              <w:t xml:space="preserve">The methods </w:t>
+            </w:r>
+            <w:proofErr w:type="spellStart"/>
+            <w:r>
+              <w:t>addHyphens</w:t>
+            </w:r>
+            <w:proofErr w:type="spellEnd"/>
+            <w:r>
+              <w:t>/</w:t>
+            </w:r>
+            <w:proofErr w:type="spellStart"/>
+            <w:r>
+              <w:t>addSpaces</w:t>
+            </w:r>
+            <w:proofErr w:type="spellEnd"/>
+            <w:r>
+              <w:t xml:space="preserve"> of Board.java should be called print___. Inconsistent naming between </w:t>
+            </w:r>
+            <w:proofErr w:type="spellStart"/>
+            <w:r>
+              <w:t>displayColumnHeaders</w:t>
+            </w:r>
+            <w:proofErr w:type="spellEnd"/>
+            <w:r>
+              <w:t xml:space="preserve"> and </w:t>
+            </w:r>
+            <w:proofErr w:type="spellStart"/>
+            <w:r>
+              <w:t>addHyphens</w:t>
+            </w:r>
+            <w:proofErr w:type="spellEnd"/>
+            <w:r>
+              <w:t>.</w:t>
+            </w:r>
+          </w:p>
+          <w:p>
+            <w:pPr>
+              <w:pStyle w:val="ListParagraph"/>
+              <w:numPr>
+                <w:ilvl w:val="0"/>
+                <w:numId w:val="2"/>
+              </w:numPr>
+              <w:jc w:val="left"/>
+            </w:pPr>
+            <w:r>
+              <w:t xml:space="preserve">The </w:t>
+            </w:r>
+            <w:proofErr w:type="spellStart"/>
+            <w:r>
+              <w:t>create_</w:t>
+            </w:r>
+            <w:proofErr w:type="gramStart"/>
+            <w:r>
+              <w:t>player</w:t>
+            </w:r>
+            <w:proofErr w:type="spellEnd"/>
+            <w:r>
+              <w:t>(</w:t>
+            </w:r>
+            <w:proofErr w:type="gramEnd"/>
+            <w:r>
+              <w:t>) method in Game.java uses an underscore instead of camelCase.</w:t>
+            </w:r>
+          </w:p>
           <w:p/>
         </w:tc>
         <w:tc>
           <w:tcPr>
             <w:tcW w:w="4675" w:type="dxa"/>
           </w:tcPr>
-          <w:p/>
+          <w:p>
+            <w:pPr>
+              <w:jc w:val="left"/>
+            </w:pPr>
+          </w:p>
         </w:tc>
       </w:tr>
       <w:tr>
@@ -350,6 +518,9 @@
             <w:tcW w:w="1592" w:type="dxa"/>
           </w:tcPr>
           <w:p>
+            <w:pPr>
+              <w:jc w:val="left"/>
+            </w:pPr>
             <w:r>
               <w:t>SOLID Principle Violations</w:t>
             </w:r>
@@ -358,27 +529,84 @@
         <w:tc>
           <w:tcPr>
             <w:tcW w:w="7768" w:type="dxa"/>
-          </w:tcPr>
-          <w:p>
+            <w:tcMar>
+              <w:left w:w="0" w:type="dxa"/>
+              <w:right w:w="115" w:type="dxa"/>
+            </w:tcMar>
+          </w:tcPr>
+          <w:p>
+            <w:pPr>
+              <w:pStyle w:val="ListParagraph"/>
+              <w:numPr>
+                <w:ilvl w:val="0"/>
+                <w:numId w:val="2"/>
+              </w:numPr>
+              <w:jc w:val="left"/>
+            </w:pPr>
             <w:r>
               <w:t xml:space="preserve">Single Responsibility: </w:t>
             </w:r>
-          </w:p>
-          <w:p>
+            <w:r>
+              <w:t>All classes effectively follow a single responsibility.  Better implementation of this could be employed by following the refactoring notes below, though.</w:t>
+            </w:r>
+          </w:p>
+          <w:p>
+            <w:pPr>
+              <w:pStyle w:val="ListParagraph"/>
+              <w:numPr>
+                <w:ilvl w:val="0"/>
+                <w:numId w:val="2"/>
+              </w:numPr>
+              <w:jc w:val="left"/>
+            </w:pPr>
             <w:r>
               <w:t xml:space="preserve">Open/Close Principle: </w:t>
             </w:r>
-          </w:p>
-          <w:p>
-            <w:bookmarkStart w:id="0" w:name="_GoBack"/>
-            <w:bookmarkEnd w:id="0"/>
-          </w:p>
+            <w:r>
+              <w:t>Not directly applicable here, but the general guidelines are followed by allowing configurability with the constants defined in Constants.java.</w:t>
+            </w:r>
+          </w:p>
+          <w:p>
+            <w:pPr>
+              <w:pStyle w:val="ListParagraph"/>
+              <w:numPr>
+                <w:ilvl w:val="0"/>
+                <w:numId w:val="2"/>
+              </w:numPr>
+              <w:jc w:val="left"/>
+            </w:pPr>
+            <w:r>
+              <w:t xml:space="preserve">Interface Segregation: The one interface used (Player.java) was implemented effectively, as it allows the developer to only implement the methods they </w:t>
+            </w:r>
+            <w:r>
+              <w:lastRenderedPageBreak/>
+              <w:t>need.  By following the refactoring notes, further minor improvements can be made.</w:t>
+            </w:r>
+          </w:p>
+          <w:p>
+            <w:pPr>
+              <w:pStyle w:val="ListParagraph"/>
+              <w:numPr>
+                <w:ilvl w:val="0"/>
+                <w:numId w:val="2"/>
+              </w:numPr>
+              <w:jc w:val="left"/>
+            </w:pPr>
+            <w:r>
+              <w:t>Dependency Inversion Principle: The higher-level player does not depend on lower-level modules, but rather depends on its children.</w:t>
+            </w:r>
+          </w:p>
+          <w:p/>
         </w:tc>
         <w:tc>
           <w:tcPr>
             <w:tcW w:w="4675" w:type="dxa"/>
           </w:tcPr>
-          <w:p/>
+          <w:p>
+            <w:pPr>
+              <w:jc w:val="left"/>
+            </w:pPr>
+          </w:p>
         </w:tc>
       </w:tr>
       <w:tr>
@@ -390,6 +618,9 @@
             <w:tcW w:w="1592" w:type="dxa"/>
           </w:tcPr>
           <w:p>
+            <w:pPr>
+              <w:jc w:val="left"/>
+            </w:pPr>
             <w:r>
               <w:t>Lack of documentation</w:t>
             </w:r>
@@ -398,8 +629,293 @@
         <w:tc>
           <w:tcPr>
             <w:tcW w:w="7768" w:type="dxa"/>
-          </w:tcPr>
+            <w:tcMar>
+              <w:left w:w="0" w:type="dxa"/>
+              <w:right w:w="115" w:type="dxa"/>
+            </w:tcMar>
+          </w:tcPr>
+          <w:p>
+            <w:pPr>
+              <w:pStyle w:val="ListParagraph"/>
+              <w:numPr>
+                <w:ilvl w:val="0"/>
+                <w:numId w:val="2"/>
+              </w:numPr>
+              <w:jc w:val="left"/>
+            </w:pPr>
+            <w:r>
+              <w:t xml:space="preserve">The </w:t>
+            </w:r>
+            <w:proofErr w:type="spellStart"/>
+            <w:r>
+              <w:t>checkWinner</w:t>
+            </w:r>
+            <w:proofErr w:type="spellEnd"/>
+            <w:r>
+              <w:t xml:space="preserve"> method of Board.java contains no inline comments.</w:t>
+            </w:r>
+          </w:p>
+          <w:p>
+            <w:pPr>
+              <w:pStyle w:val="ListParagraph"/>
+              <w:numPr>
+                <w:ilvl w:val="0"/>
+                <w:numId w:val="2"/>
+              </w:numPr>
+              <w:jc w:val="left"/>
+            </w:pPr>
+            <w:r>
+              <w:t>Throughout all the code, very few inline comments (//) are used, making the intention of various sections quite difficult.</w:t>
+            </w:r>
+          </w:p>
+        </w:tc>
+        <w:tc>
+          <w:tcPr>
+            <w:tcW w:w="4675" w:type="dxa"/>
+          </w:tcPr>
+          <w:p>
+            <w:pPr>
+              <w:jc w:val="left"/>
+            </w:pPr>
+          </w:p>
+        </w:tc>
+      </w:tr>
+      <w:tr>
+        <w:trPr>
+          <w:trHeight w:val="980"/>
+        </w:trPr>
+        <w:tc>
+          <w:tcPr>
+            <w:tcW w:w="1592" w:type="dxa"/>
+          </w:tcPr>
+          <w:p>
+            <w:pPr>
+              <w:jc w:val="left"/>
+            </w:pPr>
+            <w:r>
+              <w:t>Consideration of “Overly-Complicated” code</w:t>
+            </w:r>
+          </w:p>
+        </w:tc>
+        <w:tc>
+          <w:tcPr>
+            <w:tcW w:w="7768" w:type="dxa"/>
+            <w:tcMar>
+              <w:left w:w="0" w:type="dxa"/>
+              <w:right w:w="115" w:type="dxa"/>
+            </w:tcMar>
+          </w:tcPr>
+          <w:p>
+            <w:pPr>
+              <w:pStyle w:val="ListParagraph"/>
+              <w:numPr>
+                <w:ilvl w:val="0"/>
+                <w:numId w:val="2"/>
+              </w:numPr>
+              <w:jc w:val="left"/>
+            </w:pPr>
+            <w:r>
+              <w:t xml:space="preserve">The </w:t>
+            </w:r>
+            <w:proofErr w:type="spellStart"/>
+            <w:r>
+              <w:t>checkWinner</w:t>
+            </w:r>
+            <w:proofErr w:type="spellEnd"/>
+            <w:r>
+              <w:t xml:space="preserve"> method of Board.java could be implemented in a </w:t>
+            </w:r>
+            <w:proofErr w:type="gramStart"/>
+            <w:r>
+              <w:t>more clear</w:t>
+            </w:r>
+            <w:proofErr w:type="gramEnd"/>
+            <w:r>
+              <w:t xml:space="preserve"> way</w:t>
+            </w:r>
+            <w:r>
+              <w:t>, potentially breaking its functionality into subroutines/methods</w:t>
+            </w:r>
+            <w:r>
+              <w:t>.</w:t>
+            </w:r>
+          </w:p>
+          <w:p>
+            <w:pPr>
+              <w:pStyle w:val="ListParagraph"/>
+              <w:numPr>
+                <w:ilvl w:val="0"/>
+                <w:numId w:val="2"/>
+              </w:numPr>
+              <w:jc w:val="left"/>
+            </w:pPr>
+            <w:r>
+              <w:t xml:space="preserve">The </w:t>
+            </w:r>
+            <w:proofErr w:type="spellStart"/>
+            <w:r>
+              <w:t>create_player</w:t>
+            </w:r>
+            <w:proofErr w:type="spellEnd"/>
+            <w:r>
+              <w:t xml:space="preserve"> method of Game.java is quite long, and could be broken into separate methods, with more methods used for human output.</w:t>
+            </w:r>
+          </w:p>
+          <w:p>
+            <w:pPr>
+              <w:pStyle w:val="ListParagraph"/>
+              <w:numPr>
+                <w:ilvl w:val="0"/>
+                <w:numId w:val="2"/>
+              </w:numPr>
+              <w:jc w:val="left"/>
+            </w:pPr>
+            <w:r>
+              <w:t xml:space="preserve">Having a SPACE_CHAR constant is highly unnecessary, considering it wasn’t even used in locations such as the </w:t>
+            </w:r>
+            <w:proofErr w:type="spellStart"/>
+            <w:proofErr w:type="gramStart"/>
+            <w:r>
+              <w:t>addSpaces</w:t>
+            </w:r>
+            <w:proofErr w:type="spellEnd"/>
+            <w:r>
+              <w:t>(</w:t>
+            </w:r>
+            <w:proofErr w:type="gramEnd"/>
+            <w:r>
+              <w:t>) method of Board.java.</w:t>
+            </w:r>
+          </w:p>
+          <w:p>
+            <w:pPr>
+              <w:pStyle w:val="ListParagraph"/>
+              <w:numPr>
+                <w:ilvl w:val="0"/>
+                <w:numId w:val="2"/>
+              </w:numPr>
+              <w:jc w:val="left"/>
+            </w:pPr>
+            <w:r>
+              <w:t xml:space="preserve">Excellent use of </w:t>
+            </w:r>
+            <w:proofErr w:type="spellStart"/>
+            <w:r>
+              <w:t>javadocs</w:t>
+            </w:r>
+            <w:proofErr w:type="spellEnd"/>
+            <w:r>
+              <w:t xml:space="preserve"> overall, especially for member variables/attributes/fields.</w:t>
+            </w:r>
+          </w:p>
           <w:p/>
+        </w:tc>
+        <w:tc>
+          <w:tcPr>
+            <w:tcW w:w="4675" w:type="dxa"/>
+          </w:tcPr>
+          <w:p>
+            <w:pPr>
+              <w:jc w:val="left"/>
+            </w:pPr>
+          </w:p>
+        </w:tc>
+      </w:tr>
+      <w:tr>
+        <w:trPr>
+          <w:trHeight w:val="980"/>
+        </w:trPr>
+        <w:tc>
+          <w:tcPr>
+            <w:tcW w:w="1592" w:type="dxa"/>
+          </w:tcPr>
+          <w:p>
+            <w:pPr>
+              <w:jc w:val="left"/>
+            </w:pPr>
+            <w:r>
+              <w:t>Refactoring Suggestions (Avoid Code Reuse)</w:t>
+            </w:r>
+          </w:p>
+        </w:tc>
+        <w:tc>
+          <w:tcPr>
+            <w:tcW w:w="7768" w:type="dxa"/>
+            <w:tcMar>
+              <w:left w:w="0" w:type="dxa"/>
+              <w:right w:w="115" w:type="dxa"/>
+            </w:tcMar>
+          </w:tcPr>
+          <w:p>
+            <w:pPr>
+              <w:pStyle w:val="ListParagraph"/>
+              <w:numPr>
+                <w:ilvl w:val="0"/>
+                <w:numId w:val="2"/>
+              </w:numPr>
+              <w:jc w:val="left"/>
+            </w:pPr>
+            <w:proofErr w:type="spellStart"/>
+            <w:proofErr w:type="gramStart"/>
+            <w:r>
+              <w:t>testForWinning</w:t>
+            </w:r>
+            <w:proofErr w:type="spellEnd"/>
+            <w:r>
+              <w:t>(</w:t>
+            </w:r>
+            <w:proofErr w:type="gramEnd"/>
+            <w:r>
+              <w:t xml:space="preserve">) of SmartPlayer.java contains redundant code from </w:t>
+            </w:r>
+            <w:proofErr w:type="spellStart"/>
+            <w:r>
+              <w:t>checkWinner</w:t>
+            </w:r>
+            <w:proofErr w:type="spellEnd"/>
+            <w:r>
+              <w:t xml:space="preserve"> of Board.java and </w:t>
+            </w:r>
+            <w:proofErr w:type="spellStart"/>
+            <w:r>
+              <w:t>testForBlocking</w:t>
+            </w:r>
+            <w:proofErr w:type="spellEnd"/>
+            <w:r>
+              <w:t xml:space="preserve"> of BlockingPlayer.java</w:t>
+            </w:r>
+            <w:r>
+              <w:t>.  Better inline documentation would help making moving this code into some shared methods, possibly placed in the Player superclass.</w:t>
+            </w:r>
+          </w:p>
+          <w:p>
+            <w:pPr>
+              <w:pStyle w:val="ListParagraph"/>
+              <w:numPr>
+                <w:ilvl w:val="0"/>
+                <w:numId w:val="2"/>
+              </w:numPr>
+              <w:jc w:val="left"/>
+            </w:pPr>
+            <w:proofErr w:type="spellStart"/>
+            <w:r>
+              <w:t>RandomGenerator</w:t>
+            </w:r>
+            <w:proofErr w:type="spellEnd"/>
+            <w:r>
+              <w:t xml:space="preserve"> class should be developed as a static math library-style, instead of requiring object </w:t>
+            </w:r>
+            <w:r>
+              <w:t>instantiation</w:t>
+            </w:r>
+            <w:r>
+              <w:t>.</w:t>
+            </w:r>
+          </w:p>
+          <w:p>
+            <w:bookmarkStart w:id="0" w:name="_GoBack"/>
+            <w:bookmarkEnd w:id="0"/>
+          </w:p>
         </w:tc>
         <w:tc>
           <w:tcPr>
@@ -423,6 +939,119 @@
 <file path=word/numbering.xml><?xml version="1.0" encoding="utf-8"?>
 <w:numbering xmlns:wpc="http://schemas.microsoft.com/office/word/2010/wordprocessingCanvas" xmlns:cx="http://schemas.microsoft.com/office/drawing/2014/chartex" xmlns:cx1="http://schemas.microsoft.com/office/drawing/2015/9/8/chartex" xmlns:cx2="http://schemas.microsoft.com/office/drawing/2015/10/21/chartex" xmlns:cx3="http://schemas.microsoft.com/office/drawing/2016/5/9/chartex" xmlns:cx4="http://schemas.microsoft.com/office/drawing/2016/5/10/chartex" xmlns:cx5="http://schemas.microsoft.com/office/drawing/2016/5/11/chartex" xmlns:cx6="http://schemas.microsoft.com/office/drawing/2016/5/12/chartex" xmlns:cx7="http://schemas.microsoft.com/office/drawing/2016/5/13/chartex" xmlns:cx8="http://schemas.microsoft.com/office/drawing/2016/5/14/chartex" xmlns:mc="http://schemas.openxmlformats.org/markup-compatibility/2006" xmlns:aink="http://schemas.microsoft.com/office/drawing/2016/ink" xmlns:am3d="http://schemas.microsoft.com/office/drawing/2017/model3d" xmlns:o="urn:schemas-microsoft-com:office:office" xmlns:r="http://schemas.openxmlformats.org/officeDocument/2006/relationships" xmlns:m="http://schemas.openxmlformats.org/officeDocument/2006/math" xmlns:v="urn:schemas-microsoft-com:vml" xmlns:wp14="http://schemas.microsoft.com/office/word/2010/wordprocessingDrawing" xmlns:wp="http://schemas.openxmlformats.org/drawingml/2006/wordprocessingDrawing" xmlns:w10="urn:schemas-microsoft-com:office:word" xmlns:w="http://schemas.openxmlformats.org/wordprocessingml/2006/main" xmlns:w14="http://schemas.microsoft.com/office/word/2010/wordml" xmlns:w15="http://schemas.microsoft.com/office/word/2012/wordml" xmlns:w16cid="http://schemas.microsoft.com/office/word/2016/wordml/cid" xmlns:w16se="http://schemas.microsoft.com/office/word/2015/wordml/symex" xmlns:wpg="http://schemas.microsoft.com/office/word/2010/wordprocessingGroup" xmlns:wpi="http://schemas.microsoft.com/office/word/2010/wordprocessingInk" xmlns:wne="http://schemas.microsoft.com/office/word/2006/wordml" xmlns:wps="http://schemas.microsoft.com/office/word/2010/wordprocessingShape" mc:Ignorable="w14 w15 w16se w16cid wp14">
   <w:abstractNum w:abstractNumId="0" w15:restartNumberingAfterBreak="0">
+    <w:nsid w:val="61E1312F"/>
+    <w:multiLevelType w:val="hybridMultilevel"/>
+    <w:tmpl w:val="40AA19AA"/>
+    <w:lvl w:ilvl="0" w:tplc="04090001">
+      <w:start w:val="1"/>
+      <w:numFmt w:val="bullet"/>
+      <w:lvlText w:val=""/>
+      <w:lvlJc w:val="left"/>
+      <w:pPr>
+        <w:ind w:left="720" w:hanging="360"/>
+      </w:pPr>
+      <w:rPr>
+        <w:rFonts w:ascii="Symbol" w:hAnsi="Symbol" w:hint="default"/>
+      </w:rPr>
+    </w:lvl>
+    <w:lvl w:ilvl="1" w:tplc="04090003" w:tentative="1">
+      <w:start w:val="1"/>
+      <w:numFmt w:val="bullet"/>
+      <w:lvlText w:val="o"/>
+      <w:lvlJc w:val="left"/>
+      <w:pPr>
+        <w:ind w:left="1440" w:hanging="360"/>
+      </w:pPr>
+      <w:rPr>
+        <w:rFonts w:ascii="Courier New" w:hAnsi="Courier New" w:cs="Courier New" w:hint="default"/>
+      </w:rPr>
+    </w:lvl>
+    <w:lvl w:ilvl="2" w:tplc="04090005" w:tentative="1">
+      <w:start w:val="1"/>
+      <w:numFmt w:val="bullet"/>
+      <w:lvlText w:val=""/>
+      <w:lvlJc w:val="left"/>
+      <w:pPr>
+        <w:ind w:left="2160" w:hanging="360"/>
+      </w:pPr>
+      <w:rPr>
+        <w:rFonts w:ascii="Wingdings" w:hAnsi="Wingdings" w:hint="default"/>
+      </w:rPr>
+    </w:lvl>
+    <w:lvl w:ilvl="3" w:tplc="04090001" w:tentative="1">
+      <w:start w:val="1"/>
+      <w:numFmt w:val="bullet"/>
+      <w:lvlText w:val=""/>
+      <w:lvlJc w:val="left"/>
+      <w:pPr>
+        <w:ind w:left="2880" w:hanging="360"/>
+      </w:pPr>
+      <w:rPr>
+        <w:rFonts w:ascii="Symbol" w:hAnsi="Symbol" w:hint="default"/>
+      </w:rPr>
+    </w:lvl>
+    <w:lvl w:ilvl="4" w:tplc="04090003" w:tentative="1">
+      <w:start w:val="1"/>
+      <w:numFmt w:val="bullet"/>
+      <w:lvlText w:val="o"/>
+      <w:lvlJc w:val="left"/>
+      <w:pPr>
+        <w:ind w:left="3600" w:hanging="360"/>
+      </w:pPr>
+      <w:rPr>
+        <w:rFonts w:ascii="Courier New" w:hAnsi="Courier New" w:cs="Courier New" w:hint="default"/>
+      </w:rPr>
+    </w:lvl>
+    <w:lvl w:ilvl="5" w:tplc="04090005" w:tentative="1">
+      <w:start w:val="1"/>
+      <w:numFmt w:val="bullet"/>
+      <w:lvlText w:val=""/>
+      <w:lvlJc w:val="left"/>
+      <w:pPr>
+        <w:ind w:left="4320" w:hanging="360"/>
+      </w:pPr>
+      <w:rPr>
+        <w:rFonts w:ascii="Wingdings" w:hAnsi="Wingdings" w:hint="default"/>
+      </w:rPr>
+    </w:lvl>
+    <w:lvl w:ilvl="6" w:tplc="04090001" w:tentative="1">
+      <w:start w:val="1"/>
+      <w:numFmt w:val="bullet"/>
+      <w:lvlText w:val=""/>
+      <w:lvlJc w:val="left"/>
+      <w:pPr>
+        <w:ind w:left="5040" w:hanging="360"/>
+      </w:pPr>
+      <w:rPr>
+        <w:rFonts w:ascii="Symbol" w:hAnsi="Symbol" w:hint="default"/>
+      </w:rPr>
+    </w:lvl>
+    <w:lvl w:ilvl="7" w:tplc="04090003" w:tentative="1">
+      <w:start w:val="1"/>
+      <w:numFmt w:val="bullet"/>
+      <w:lvlText w:val="o"/>
+      <w:lvlJc w:val="left"/>
+      <w:pPr>
+        <w:ind w:left="5760" w:hanging="360"/>
+      </w:pPr>
+      <w:rPr>
+        <w:rFonts w:ascii="Courier New" w:hAnsi="Courier New" w:cs="Courier New" w:hint="default"/>
+      </w:rPr>
+    </w:lvl>
+    <w:lvl w:ilvl="8" w:tplc="04090005" w:tentative="1">
+      <w:start w:val="1"/>
+      <w:numFmt w:val="bullet"/>
+      <w:lvlText w:val=""/>
+      <w:lvlJc w:val="left"/>
+      <w:pPr>
+        <w:ind w:left="6480" w:hanging="360"/>
+      </w:pPr>
+      <w:rPr>
+        <w:rFonts w:ascii="Wingdings" w:hAnsi="Wingdings" w:hint="default"/>
+      </w:rPr>
+    </w:lvl>
+  </w:abstractNum>
+  <w:abstractNum w:abstractNumId="1" w15:restartNumberingAfterBreak="0">
     <w:nsid w:val="7B47202A"/>
     <w:multiLevelType w:val="hybridMultilevel"/>
     <w:tmpl w:val="61265EA6"/>
@@ -512,6 +1141,9 @@
     </w:lvl>
   </w:abstractNum>
   <w:num w:numId="1">
+    <w:abstractNumId w:val="1"/>
+  </w:num>
+  <w:num w:numId="2">
     <w:abstractNumId w:val="0"/>
   </w:num>
 </w:numbering>
@@ -534,7 +1166,7 @@
       </w:pPr>
     </w:pPrDefault>
   </w:docDefaults>
-  <w:latentStyles w:defLockedState="0" w:defUIPriority="99" w:defSemiHidden="0" w:defUnhideWhenUsed="0" w:defQFormat="0" w:count="377">
+  <w:latentStyles w:defLockedState="0" w:defUIPriority="99" w:defSemiHidden="0" w:defUnhideWhenUsed="0" w:defQFormat="0" w:count="376">
     <w:lsdException w:name="Normal" w:uiPriority="0" w:qFormat="1"/>
     <w:lsdException w:name="heading 1" w:uiPriority="9" w:qFormat="1"/>
     <w:lsdException w:name="heading 2" w:semiHidden="1" w:uiPriority="9" w:unhideWhenUsed="1" w:qFormat="1"/>
@@ -640,6 +1272,7 @@
     <w:lsdException w:name="HTML Sample" w:semiHidden="1" w:unhideWhenUsed="1"/>
     <w:lsdException w:name="HTML Typewriter" w:semiHidden="1" w:unhideWhenUsed="1"/>
     <w:lsdException w:name="HTML Variable" w:semiHidden="1" w:unhideWhenUsed="1"/>
+    <w:lsdException w:name="Normal Table" w:semiHidden="1" w:unhideWhenUsed="1"/>
     <w:lsdException w:name="annotation subject" w:semiHidden="1" w:unhideWhenUsed="1"/>
     <w:lsdException w:name="No List" w:semiHidden="1" w:unhideWhenUsed="1"/>
     <w:lsdException w:name="Outline List 1" w:semiHidden="1" w:unhideWhenUsed="1"/>
@@ -686,8 +1319,10 @@
     <w:lsdException w:name="Table Subtle 2" w:semiHidden="1" w:unhideWhenUsed="1"/>
     <w:lsdException w:name="Table Web 1" w:semiHidden="1" w:unhideWhenUsed="1"/>
     <w:lsdException w:name="Table Web 2" w:semiHidden="1" w:unhideWhenUsed="1"/>
+    <w:lsdException w:name="Table Web 3" w:semiHidden="1" w:unhideWhenUsed="1"/>
     <w:lsdException w:name="Balloon Text" w:semiHidden="1" w:unhideWhenUsed="1"/>
     <w:lsdException w:name="Table Grid" w:uiPriority="59"/>
+    <w:lsdException w:name="Table Theme" w:semiHidden="1" w:unhideWhenUsed="1"/>
     <w:lsdException w:name="Placeholder Text" w:semiHidden="1"/>
     <w:lsdException w:name="No Spacing" w:uiPriority="1" w:qFormat="1"/>
     <w:lsdException w:name="Light Shading" w:uiPriority="60"/>
@@ -908,7 +1543,6 @@
     <w:lsdException w:name="Hashtag" w:semiHidden="1" w:unhideWhenUsed="1"/>
     <w:lsdException w:name="Unresolved Mention" w:semiHidden="1" w:unhideWhenUsed="1"/>
     <w:lsdException w:name="Smart Link" w:semiHidden="1" w:unhideWhenUsed="1"/>
-    <w:lsdException w:name="Smart Link Error" w:semiHidden="1" w:unhideWhenUsed="1"/>
   </w:latentStyles>
   <w:style w:type="paragraph" w:default="1" w:styleId="Normal">
     <w:name w:val="Normal"/>
@@ -1071,6 +1705,18 @@
       <w:rFonts w:ascii="Segoe UI" w:hAnsi="Segoe UI" w:cs="Segoe UI"/>
       <w:sz w:val="18"/>
       <w:szCs w:val="18"/>
+    </w:rPr>
+  </w:style>
+  <w:style w:type="character" w:styleId="Hyperlink">
+    <w:name w:val="Hyperlink"/>
+    <w:basedOn w:val="DefaultParagraphFont"/>
+    <w:uiPriority w:val="99"/>
+    <w:semiHidden/>
+    <w:unhideWhenUsed/>
+    <w:rsid w:val="00CD2E2E"/>
+    <w:rPr>
+      <w:color w:val="0000FF"/>
+      <w:u w:val="single"/>
     </w:rPr>
   </w:style>
 </w:styles>

</xml_diff>